<commit_message>
THE BIG BIG EDIT
</commit_message>
<xml_diff>
--- a/Phase1/سطح دسترسی.docx
+++ b/Phase1/سطح دسترسی.docx
@@ -15,6 +15,7 @@
           <w:szCs w:val="24"/>
         </w:rPr>
       </w:pPr>
+      <w:bookmarkStart w:id="0" w:name="_Hlk102745502"/>
       <w:r>
         <w:rPr>
           <w:rFonts w:ascii="BNazanin" w:cs="B Nazanin" w:hint="cs"/>
@@ -68,12 +69,13 @@
       </w:r>
       <w:r>
         <w:rPr>
-          <w:rFonts w:ascii="BNazanin" w:cs="B Nazanin" w:hint="cs"/>
-          <w:sz w:val="24"/>
-          <w:szCs w:val="24"/>
-          <w:rtl/>
-        </w:rPr>
-        <w:t>پنج</w:t>
+          <w:rFonts w:cs="B Nazanin" w:hint="cs"/>
+          <w:sz w:val="24"/>
+          <w:szCs w:val="24"/>
+          <w:rtl/>
+          <w:lang w:bidi="fa-IR"/>
+        </w:rPr>
+        <w:t>چهار</w:t>
       </w:r>
       <w:r>
         <w:rPr>
@@ -226,16 +228,61 @@
           <w:szCs w:val="24"/>
           <w:rtl/>
         </w:rPr>
-        <w:t xml:space="preserve">نمایندگان قانونی، </w:t>
-      </w:r>
-      <w:r>
-        <w:rPr>
-          <w:rFonts w:ascii="BNazanin" w:cs="B Nazanin" w:hint="cs"/>
-          <w:sz w:val="24"/>
-          <w:szCs w:val="24"/>
-          <w:rtl/>
-        </w:rPr>
-        <w:t>شخص</w:t>
+        <w:t>نمایندگان قانونی</w:t>
+      </w:r>
+      <w:r>
+        <w:rPr>
+          <w:rFonts w:ascii="BNazanin" w:cs="B Nazanin" w:hint="cs"/>
+          <w:sz w:val="24"/>
+          <w:szCs w:val="24"/>
+          <w:rtl/>
+        </w:rPr>
+        <w:t xml:space="preserve"> و</w:t>
+      </w:r>
+      <w:r>
+        <w:rPr>
+          <w:rFonts w:ascii="BNazanin" w:cs="B Nazanin" w:hint="cs"/>
+          <w:sz w:val="24"/>
+          <w:szCs w:val="24"/>
+          <w:rtl/>
+        </w:rPr>
+        <w:t xml:space="preserve"> </w:t>
+      </w:r>
+      <w:r>
+        <w:rPr>
+          <w:rFonts w:ascii="BNazanin" w:cs="B Nazanin" w:hint="cs"/>
+          <w:sz w:val="24"/>
+          <w:szCs w:val="24"/>
+          <w:rtl/>
+        </w:rPr>
+        <w:t>ا</w:t>
+      </w:r>
+      <w:r>
+        <w:rPr>
+          <w:rFonts w:ascii="BNazanin" w:cs="B Nazanin" w:hint="cs"/>
+          <w:sz w:val="24"/>
+          <w:szCs w:val="24"/>
+          <w:rtl/>
+        </w:rPr>
+        <w:t>شخ</w:t>
+      </w:r>
+      <w:r>
+        <w:rPr>
+          <w:rFonts w:ascii="BNazanin" w:cs="B Nazanin" w:hint="cs"/>
+          <w:sz w:val="24"/>
+          <w:szCs w:val="24"/>
+          <w:rtl/>
+        </w:rPr>
+        <w:t>ا</w:t>
+      </w:r>
+      <w:r>
+        <w:rPr>
+          <w:rFonts w:ascii="BNazanin" w:cs="B Nazanin" w:hint="cs"/>
+          <w:sz w:val="24"/>
+          <w:szCs w:val="24"/>
+          <w:rtl/>
+        </w:rPr>
+        <w:t>ص</w:t>
       </w:r>
       <w:r>
         <w:rPr>
@@ -5777,6 +5824,7 @@
         <w:t>گروه‌بندی‌های تعریف شده خواهد بود.</w:t>
       </w:r>
     </w:p>
+    <w:bookmarkEnd w:id="0"/>
     <w:p>
       <w:pPr>
         <w:pStyle w:val="ListParagraph"/>
@@ -7006,6 +7054,7 @@
     <w:lsdException w:name="HTML Sample" w:semiHidden="1" w:unhideWhenUsed="1"/>
     <w:lsdException w:name="HTML Typewriter" w:semiHidden="1" w:unhideWhenUsed="1"/>
     <w:lsdException w:name="HTML Variable" w:semiHidden="1" w:unhideWhenUsed="1"/>
+    <w:lsdException w:name="Normal Table" w:semiHidden="1" w:unhideWhenUsed="1"/>
     <w:lsdException w:name="annotation subject" w:semiHidden="1" w:unhideWhenUsed="1"/>
     <w:lsdException w:name="No List" w:semiHidden="1" w:unhideWhenUsed="1"/>
     <w:lsdException w:name="Outline List 1" w:semiHidden="1" w:unhideWhenUsed="1"/>
@@ -7048,8 +7097,11 @@
     <w:lsdException w:name="Table Contemporary" w:semiHidden="1" w:unhideWhenUsed="1"/>
     <w:lsdException w:name="Table Elegant" w:semiHidden="1" w:unhideWhenUsed="1"/>
     <w:lsdException w:name="Table Professional" w:semiHidden="1" w:unhideWhenUsed="1"/>
+    <w:lsdException w:name="Table Subtle 1" w:semiHidden="1" w:unhideWhenUsed="1"/>
     <w:lsdException w:name="Table Subtle 2" w:semiHidden="1" w:unhideWhenUsed="1"/>
     <w:lsdException w:name="Table Web 1" w:semiHidden="1" w:unhideWhenUsed="1"/>
+    <w:lsdException w:name="Table Web 2" w:semiHidden="1" w:unhideWhenUsed="1"/>
+    <w:lsdException w:name="Table Web 3" w:semiHidden="1" w:unhideWhenUsed="1"/>
     <w:lsdException w:name="Balloon Text" w:semiHidden="1" w:unhideWhenUsed="1"/>
     <w:lsdException w:name="Table Grid" w:uiPriority="39"/>
     <w:lsdException w:name="Table Theme" w:semiHidden="1" w:unhideWhenUsed="1"/>

</xml_diff>